<commit_message>
added cover on task 8
</commit_message>
<xml_diff>
--- a/Übung 6/Aufgabe 8.docx
+++ b/Übung 6/Aufgabe 8.docx
@@ -1,12 +1,104 @@
 
 <file path=word/document.xml><?xml version="1.0" encoding="utf-8"?>
-<w:document xmlns:wpc="http://schemas.microsoft.com/office/word/2010/wordprocessingCanvas" xmlns:cx="http://schemas.microsoft.com/office/drawing/2014/chartex" xmlns:cx1="http://schemas.microsoft.com/office/drawing/2015/9/8/chartex" xmlns:mc="http://schemas.openxmlformats.org/markup-compatibility/2006" xmlns:o="urn:schemas-microsoft-com:office:office" xmlns:r="http://schemas.openxmlformats.org/officeDocument/2006/relationships" xmlns:m="http://schemas.openxmlformats.org/officeDocument/2006/math" xmlns:v="urn:schemas-microsoft-com:vml" xmlns:wp14="http://schemas.microsoft.com/office/word/2010/wordprocessingDrawing" xmlns:wp="http://schemas.openxmlformats.org/drawingml/2006/wordprocessingDrawing" xmlns:w10="urn:schemas-microsoft-com:office:word" xmlns:w="http://schemas.openxmlformats.org/wordprocessingml/2006/main" xmlns:w14="http://schemas.microsoft.com/office/word/2010/wordml" xmlns:w15="http://schemas.microsoft.com/office/word/2012/wordml" xmlns:w16se="http://schemas.microsoft.com/office/word/2015/wordml/symex" xmlns:wpg="http://schemas.microsoft.com/office/word/2010/wordprocessingGroup" xmlns:wpi="http://schemas.microsoft.com/office/word/2010/wordprocessingInk" xmlns:wne="http://schemas.microsoft.com/office/word/2006/wordml" xmlns:wps="http://schemas.microsoft.com/office/word/2010/wordprocessingShape" mc:Ignorable="w14 w15 w16se wp14">
+<w:document xmlns:wpc="http://schemas.microsoft.com/office/word/2010/wordprocessingCanvas" xmlns:cx="http://schemas.microsoft.com/office/drawing/2014/chartex" xmlns:cx1="http://schemas.microsoft.com/office/drawing/2015/9/8/chartex" xmlns:cx2="http://schemas.microsoft.com/office/drawing/2015/10/21/chartex" xmlns:cx3="http://schemas.microsoft.com/office/drawing/2016/5/9/chartex" xmlns:cx4="http://schemas.microsoft.com/office/drawing/2016/5/10/chartex" xmlns:cx5="http://schemas.microsoft.com/office/drawing/2016/5/11/chartex" xmlns:cx6="http://schemas.microsoft.com/office/drawing/2016/5/12/chartex" xmlns:cx7="http://schemas.microsoft.com/office/drawing/2016/5/13/chartex" xmlns:cx8="http://schemas.microsoft.com/office/drawing/2016/5/14/chartex" xmlns:mc="http://schemas.openxmlformats.org/markup-compatibility/2006" xmlns:aink="http://schemas.microsoft.com/office/drawing/2016/ink" xmlns:am3d="http://schemas.microsoft.com/office/drawing/2017/model3d" xmlns:o="urn:schemas-microsoft-com:office:office" xmlns:r="http://schemas.openxmlformats.org/officeDocument/2006/relationships" xmlns:m="http://schemas.openxmlformats.org/officeDocument/2006/math" xmlns:v="urn:schemas-microsoft-com:vml" xmlns:wp14="http://schemas.microsoft.com/office/word/2010/wordprocessingDrawing" xmlns:wp="http://schemas.openxmlformats.org/drawingml/2006/wordprocessingDrawing" xmlns:w10="urn:schemas-microsoft-com:office:word" xmlns:w="http://schemas.openxmlformats.org/wordprocessingml/2006/main" xmlns:w14="http://schemas.microsoft.com/office/word/2010/wordml" xmlns:w15="http://schemas.microsoft.com/office/word/2012/wordml" xmlns:w16cid="http://schemas.microsoft.com/office/word/2016/wordml/cid" xmlns:w16se="http://schemas.microsoft.com/office/word/2015/wordml/symex" xmlns:wpg="http://schemas.microsoft.com/office/word/2010/wordprocessingGroup" xmlns:wpi="http://schemas.microsoft.com/office/word/2010/wordprocessingInk" xmlns:wne="http://schemas.microsoft.com/office/word/2006/wordml" xmlns:wps="http://schemas.microsoft.com/office/word/2010/wordprocessingShape" mc:Ignorable="w14 w15 w16se w16cid wp14">
   <w:body>
+    <w:p>
+      <w:pPr>
+        <w:pStyle w:val="berschrift1"/>
+        <w:jc w:val="center"/>
+      </w:pPr>
+    </w:p>
+    <w:p>
+      <w:pPr>
+        <w:pStyle w:val="berschrift1"/>
+        <w:jc w:val="center"/>
+      </w:pPr>
+    </w:p>
+    <w:p>
+      <w:pPr>
+        <w:pStyle w:val="berschrift1"/>
+        <w:jc w:val="center"/>
+      </w:pPr>
+    </w:p>
+    <w:p>
+      <w:pPr>
+        <w:pStyle w:val="berschrift1"/>
+        <w:jc w:val="center"/>
+      </w:pPr>
+      <w:r>
+        <w:t>Philipp Schwarz</w:t>
+      </w:r>
+    </w:p>
+    <w:p>
+      <w:pPr>
+        <w:pStyle w:val="berschrift1"/>
+        <w:jc w:val="center"/>
+      </w:pPr>
+      <w:r>
+        <w:t xml:space="preserve">Finn-Frederik </w:t>
+      </w:r>
+      <w:proofErr w:type="spellStart"/>
+      <w:r>
+        <w:t>Jannsen</w:t>
+      </w:r>
+      <w:proofErr w:type="spellEnd"/>
+    </w:p>
+    <w:p>
+      <w:pPr>
+        <w:pStyle w:val="berschrift1"/>
+        <w:jc w:val="center"/>
+      </w:pPr>
+      <w:r>
+        <w:t>Version 1</w:t>
+      </w:r>
+    </w:p>
+    <w:p>
+      <w:pPr>
+        <w:pStyle w:val="berschrift1"/>
+        <w:jc w:val="center"/>
+      </w:pPr>
+    </w:p>
+    <w:p>
+      <w:pPr>
+        <w:pStyle w:val="berschrift1"/>
+        <w:jc w:val="center"/>
+      </w:pPr>
+      <w:r>
+        <w:t>BTI-DBP-SS18</w:t>
+      </w:r>
+    </w:p>
+    <w:p>
+      <w:pPr>
+        <w:pStyle w:val="berschrift1"/>
+        <w:jc w:val="center"/>
+      </w:pPr>
+      <w:r>
+        <w:t>Gruppe 1</w:t>
+      </w:r>
+    </w:p>
+    <w:p>
+      <w:pPr>
+        <w:pStyle w:val="berschrift1"/>
+        <w:jc w:val="center"/>
+      </w:pPr>
+      <w:r>
+        <w:t xml:space="preserve">Übung </w:t>
+      </w:r>
+      <w:r>
+        <w:t>6</w:t>
+      </w:r>
+      <w:bookmarkStart w:id="0" w:name="_GoBack"/>
+      <w:bookmarkEnd w:id="0"/>
+      <w:r>
+        <w:br w:type="page"/>
+      </w:r>
+    </w:p>
     <w:p>
       <w:pPr>
         <w:pStyle w:val="berschrift1"/>
       </w:pPr>
       <w:r>
+        <w:lastRenderedPageBreak/>
         <w:t>Aufgabe 8</w:t>
       </w:r>
     </w:p>
@@ -3759,7 +3851,6 @@
                 <w:szCs w:val="18"/>
               </w:rPr>
             </w:pPr>
-            <w:proofErr w:type="spellStart"/>
             <w:r>
               <w:rPr>
                 <w:rFonts w:ascii="Calibri" w:eastAsia="Times New Roman" w:hAnsi="Calibri" w:cs="Calibri"/>
@@ -3769,7 +3860,6 @@
               </w:rPr>
               <w:t>Both</w:t>
             </w:r>
-            <w:proofErr w:type="spellEnd"/>
           </w:p>
         </w:tc>
         <w:tc>
@@ -5971,6 +6061,7 @@
                 <w:szCs w:val="18"/>
               </w:rPr>
             </w:pPr>
+            <w:proofErr w:type="gramStart"/>
             <w:r>
               <w:rPr>
                 <w:rFonts w:ascii="Calibri" w:eastAsia="Times New Roman" w:hAnsi="Calibri" w:cs="Calibri"/>
@@ -5982,6 +6073,7 @@
               </w:rPr>
               <w:t>Prüfungsgeschehen(</w:t>
             </w:r>
+            <w:proofErr w:type="gramEnd"/>
             <w:r>
               <w:rPr>
                 <w:rFonts w:ascii="Calibri" w:eastAsia="Times New Roman" w:hAnsi="Calibri" w:cs="Calibri"/>
@@ -6145,7 +6237,15 @@
     </w:p>
     <w:p>
       <w:r>
-        <w:t>Dahingehend betrachten wir hier die Funktionalen Abhängigkeiten FD2, FD4 und FD6. Nach Umwandlung sieht das Ergebnis wie folgt aus (nächste Seite):</w:t>
+        <w:t xml:space="preserve">Dahingehend betrachten wir hier die </w:t>
+      </w:r>
+      <w:proofErr w:type="gramStart"/>
+      <w:r>
+        <w:t>Funktionalen</w:t>
+      </w:r>
+      <w:proofErr w:type="gramEnd"/>
+      <w:r>
+        <w:t xml:space="preserve"> Abhängigkeiten FD2, FD4 und FD6. Nach Umwandlung sieht das Ergebnis wie folgt aus (nächste Seite):</w:t>
       </w:r>
     </w:p>
     <w:p>
@@ -8431,6 +8531,7 @@
                 <w:lang w:eastAsia="de-DE"/>
               </w:rPr>
             </w:pPr>
+            <w:proofErr w:type="gramStart"/>
             <w:r>
               <w:rPr>
                 <w:rFonts w:ascii="Calibri" w:eastAsia="Times New Roman" w:hAnsi="Calibri" w:cs="Calibri"/>
@@ -8443,6 +8544,7 @@
               </w:rPr>
               <w:t>Vorlesungszeiten(</w:t>
             </w:r>
+            <w:proofErr w:type="gramEnd"/>
             <w:r>
               <w:rPr>
                 <w:rFonts w:ascii="Calibri" w:eastAsia="Times New Roman" w:hAnsi="Calibri" w:cs="Calibri"/>
@@ -9866,7 +9968,29 @@
                 <w:szCs w:val="18"/>
                 <w:lang w:eastAsia="de-DE"/>
               </w:rPr>
-              <w:t xml:space="preserve"> -&gt;  Note, bestanden</w:t>
+              <w:t xml:space="preserve"> -</w:t>
+            </w:r>
+            <w:proofErr w:type="gramStart"/>
+            <w:r>
+              <w:rPr>
+                <w:rFonts w:ascii="Calibri" w:eastAsia="Times New Roman" w:hAnsi="Calibri" w:cs="Calibri"/>
+                <w:color w:val="000000"/>
+                <w:sz w:val="18"/>
+                <w:szCs w:val="18"/>
+                <w:lang w:eastAsia="de-DE"/>
+              </w:rPr>
+              <w:t>&gt;  Note</w:t>
+            </w:r>
+            <w:proofErr w:type="gramEnd"/>
+            <w:r>
+              <w:rPr>
+                <w:rFonts w:ascii="Calibri" w:eastAsia="Times New Roman" w:hAnsi="Calibri" w:cs="Calibri"/>
+                <w:color w:val="000000"/>
+                <w:sz w:val="18"/>
+                <w:szCs w:val="18"/>
+                <w:lang w:eastAsia="de-DE"/>
+              </w:rPr>
+              <w:t>, bestanden</w:t>
             </w:r>
           </w:p>
         </w:tc>
@@ -10223,6 +10347,7 @@
                 <w:lang w:eastAsia="de-DE"/>
               </w:rPr>
             </w:pPr>
+            <w:proofErr w:type="gramStart"/>
             <w:r>
               <w:rPr>
                 <w:rFonts w:ascii="Calibri" w:eastAsia="Times New Roman" w:hAnsi="Calibri" w:cs="Calibri"/>
@@ -10235,6 +10360,7 @@
               </w:rPr>
               <w:t>Prüfungen(</w:t>
             </w:r>
+            <w:proofErr w:type="gramEnd"/>
             <w:r>
               <w:rPr>
                 <w:rFonts w:ascii="Calibri" w:eastAsia="Times New Roman" w:hAnsi="Calibri" w:cs="Calibri"/>
@@ -12226,7 +12352,6 @@
                 <w:lang w:eastAsia="de-DE"/>
               </w:rPr>
             </w:pPr>
-            <w:proofErr w:type="spellStart"/>
             <w:r>
               <w:rPr>
                 <w:rFonts w:ascii="Calibri" w:eastAsia="Times New Roman" w:hAnsi="Calibri" w:cs="Calibri"/>
@@ -12237,7 +12362,6 @@
               </w:rPr>
               <w:t>Both</w:t>
             </w:r>
-            <w:proofErr w:type="spellEnd"/>
           </w:p>
         </w:tc>
         <w:tc>
@@ -13348,6 +13472,7 @@
                 <w:lang w:eastAsia="de-DE"/>
               </w:rPr>
             </w:pPr>
+            <w:proofErr w:type="gramStart"/>
             <w:r>
               <w:rPr>
                 <w:rFonts w:ascii="Calibri" w:eastAsia="Times New Roman" w:hAnsi="Calibri" w:cs="Calibri"/>
@@ -13360,6 +13485,7 @@
               </w:rPr>
               <w:t>Modulverteilung(</w:t>
             </w:r>
+            <w:proofErr w:type="gramEnd"/>
             <w:r>
               <w:rPr>
                 <w:rFonts w:ascii="Calibri" w:eastAsia="Times New Roman" w:hAnsi="Calibri" w:cs="Calibri"/>
@@ -13444,6 +13570,7 @@
                 <w:lang w:eastAsia="de-DE"/>
               </w:rPr>
             </w:pPr>
+            <w:proofErr w:type="gramStart"/>
             <w:r>
               <w:rPr>
                 <w:rFonts w:ascii="Calibri" w:eastAsia="Times New Roman" w:hAnsi="Calibri" w:cs="Calibri"/>
@@ -13457,6 +13584,7 @@
               <w:t>Studenten(</w:t>
             </w:r>
             <w:proofErr w:type="spellStart"/>
+            <w:proofErr w:type="gramEnd"/>
             <w:r>
               <w:rPr>
                 <w:rFonts w:ascii="Calibri" w:eastAsia="Times New Roman" w:hAnsi="Calibri" w:cs="Calibri"/>
@@ -13536,8 +13664,6 @@
       <w:r>
         <w:br w:type="page"/>
       </w:r>
-      <w:bookmarkStart w:id="0" w:name="_GoBack"/>
-      <w:bookmarkEnd w:id="0"/>
     </w:p>
     <w:tbl>
       <w:tblPr>
@@ -16073,7 +16199,6 @@
                 <w:szCs w:val="18"/>
               </w:rPr>
             </w:pPr>
-            <w:proofErr w:type="spellStart"/>
             <w:r>
               <w:rPr>
                 <w:rFonts w:ascii="Calibri" w:eastAsia="Times New Roman" w:hAnsi="Calibri" w:cs="Calibri"/>
@@ -16083,7 +16208,6 @@
               </w:rPr>
               <w:t>Both</w:t>
             </w:r>
-            <w:proofErr w:type="spellEnd"/>
           </w:p>
         </w:tc>
         <w:tc>
@@ -17071,6 +17195,7 @@
                 <w:szCs w:val="18"/>
               </w:rPr>
             </w:pPr>
+            <w:proofErr w:type="gramStart"/>
             <w:r>
               <w:rPr>
                 <w:rFonts w:ascii="Calibri" w:eastAsia="Times New Roman" w:hAnsi="Calibri" w:cs="Calibri"/>
@@ -17082,6 +17207,7 @@
               </w:rPr>
               <w:t>Modulverteilung(</w:t>
             </w:r>
+            <w:proofErr w:type="gramEnd"/>
             <w:r>
               <w:rPr>
                 <w:rFonts w:ascii="Calibri" w:eastAsia="Times New Roman" w:hAnsi="Calibri" w:cs="Calibri"/>
@@ -17854,6 +17980,7 @@
                 <w:szCs w:val="18"/>
               </w:rPr>
             </w:pPr>
+            <w:proofErr w:type="gramStart"/>
             <w:r>
               <w:rPr>
                 <w:rFonts w:ascii="Calibri" w:eastAsia="Times New Roman" w:hAnsi="Calibri" w:cs="Calibri"/>
@@ -17866,6 +17993,7 @@
               <w:t>Studenten(</w:t>
             </w:r>
             <w:proofErr w:type="spellStart"/>
+            <w:proofErr w:type="gramEnd"/>
             <w:r>
               <w:rPr>
                 <w:rFonts w:ascii="Calibri" w:eastAsia="Times New Roman" w:hAnsi="Calibri" w:cs="Calibri"/>
@@ -18307,8 +18435,19 @@
                 <w:sz w:val="18"/>
                 <w:szCs w:val="18"/>
               </w:rPr>
-              <w:t xml:space="preserve"> -&gt;  Note</w:t>
-            </w:r>
+              <w:t xml:space="preserve"> -</w:t>
+            </w:r>
+            <w:proofErr w:type="gramStart"/>
+            <w:r>
+              <w:rPr>
+                <w:rFonts w:ascii="Calibri" w:eastAsia="Times New Roman" w:hAnsi="Calibri" w:cs="Calibri"/>
+                <w:color w:val="000000"/>
+                <w:sz w:val="18"/>
+                <w:szCs w:val="18"/>
+              </w:rPr>
+              <w:t>&gt;  Note</w:t>
+            </w:r>
+            <w:proofErr w:type="gramEnd"/>
           </w:p>
         </w:tc>
         <w:tc>
@@ -18519,6 +18658,7 @@
                 <w:szCs w:val="18"/>
               </w:rPr>
             </w:pPr>
+            <w:proofErr w:type="gramStart"/>
             <w:r>
               <w:rPr>
                 <w:rFonts w:ascii="Calibri" w:eastAsia="Times New Roman" w:hAnsi="Calibri" w:cs="Calibri"/>
@@ -18530,6 +18670,7 @@
               </w:rPr>
               <w:t>Prüfungen(</w:t>
             </w:r>
+            <w:proofErr w:type="gramEnd"/>
             <w:r>
               <w:rPr>
                 <w:rFonts w:ascii="Calibri" w:eastAsia="Times New Roman" w:hAnsi="Calibri" w:cs="Calibri"/>
@@ -20773,7 +20914,6 @@
                 <w:szCs w:val="18"/>
               </w:rPr>
             </w:pPr>
-            <w:proofErr w:type="spellStart"/>
             <w:r>
               <w:rPr>
                 <w:rFonts w:ascii="Calibri" w:eastAsia="Times New Roman" w:hAnsi="Calibri" w:cs="Calibri"/>
@@ -20783,7 +20923,6 @@
               </w:rPr>
               <w:t>Both</w:t>
             </w:r>
-            <w:proofErr w:type="spellEnd"/>
           </w:p>
         </w:tc>
         <w:tc>
@@ -21251,6 +21390,7 @@
                 <w:szCs w:val="18"/>
               </w:rPr>
             </w:pPr>
+            <w:proofErr w:type="gramStart"/>
             <w:r>
               <w:rPr>
                 <w:rFonts w:ascii="Calibri" w:eastAsia="Times New Roman" w:hAnsi="Calibri" w:cs="Calibri"/>
@@ -21262,6 +21402,7 @@
               </w:rPr>
               <w:t>Vorlesungszeiten(</w:t>
             </w:r>
+            <w:proofErr w:type="gramEnd"/>
             <w:r>
               <w:rPr>
                 <w:rFonts w:ascii="Calibri" w:eastAsia="Times New Roman" w:hAnsi="Calibri" w:cs="Calibri"/>
@@ -21744,6 +21885,7 @@
                 <w:szCs w:val="18"/>
               </w:rPr>
             </w:pPr>
+            <w:proofErr w:type="gramStart"/>
             <w:r>
               <w:rPr>
                 <w:rFonts w:ascii="Calibri" w:eastAsia="Times New Roman" w:hAnsi="Calibri" w:cs="Calibri"/>
@@ -21755,6 +21897,7 @@
               </w:rPr>
               <w:t>Fachbereiche(</w:t>
             </w:r>
+            <w:proofErr w:type="gramEnd"/>
             <w:r>
               <w:rPr>
                 <w:rFonts w:ascii="Calibri" w:eastAsia="Times New Roman" w:hAnsi="Calibri" w:cs="Calibri"/>
@@ -21807,6 +21950,7 @@
                 <w:szCs w:val="18"/>
               </w:rPr>
             </w:pPr>
+            <w:proofErr w:type="gramStart"/>
             <w:r>
               <w:rPr>
                 <w:rFonts w:ascii="Calibri" w:eastAsia="Times New Roman" w:hAnsi="Calibri" w:cs="Calibri"/>
@@ -21818,6 +21962,7 @@
               </w:rPr>
               <w:t>Fakultäten(</w:t>
             </w:r>
+            <w:proofErr w:type="gramEnd"/>
             <w:r>
               <w:rPr>
                 <w:rFonts w:ascii="Calibri" w:eastAsia="Times New Roman" w:hAnsi="Calibri" w:cs="Calibri"/>
@@ -22234,6 +22379,7 @@
                 <w:szCs w:val="18"/>
               </w:rPr>
             </w:pPr>
+            <w:proofErr w:type="gramStart"/>
             <w:r>
               <w:rPr>
                 <w:rFonts w:ascii="Calibri" w:eastAsia="Times New Roman" w:hAnsi="Calibri" w:cs="Calibri"/>
@@ -22245,6 +22391,7 @@
               </w:rPr>
               <w:t>Bestehend(</w:t>
             </w:r>
+            <w:proofErr w:type="gramEnd"/>
             <w:r>
               <w:rPr>
                 <w:rFonts w:ascii="Calibri" w:eastAsia="Times New Roman" w:hAnsi="Calibri" w:cs="Calibri"/>
@@ -22428,7 +22575,15 @@
     <w:p/>
     <w:p>
       <w:r>
-        <w:t xml:space="preserve">Dies ist die dritte Normalform, sie besteht aus Relationsschemen, welche jeweils nur noch eine Funktionale Abhängigkeit besitzen. </w:t>
+        <w:t xml:space="preserve">Dies ist die dritte Normalform, sie besteht aus Relationsschemen, welche jeweils nur noch eine </w:t>
+      </w:r>
+      <w:proofErr w:type="gramStart"/>
+      <w:r>
+        <w:t>Funktionale</w:t>
+      </w:r>
+      <w:proofErr w:type="gramEnd"/>
+      <w:r>
+        <w:t xml:space="preserve"> Abhängigkeit besitzen. </w:t>
       </w:r>
     </w:p>
     <w:p>
@@ -22453,7 +22608,7 @@
 </file>
 
 <file path=word/styles.xml><?xml version="1.0" encoding="utf-8"?>
-<w:styles xmlns:mc="http://schemas.openxmlformats.org/markup-compatibility/2006" xmlns:r="http://schemas.openxmlformats.org/officeDocument/2006/relationships" xmlns:w="http://schemas.openxmlformats.org/wordprocessingml/2006/main" xmlns:w14="http://schemas.microsoft.com/office/word/2010/wordml" xmlns:w15="http://schemas.microsoft.com/office/word/2012/wordml" xmlns:w16se="http://schemas.microsoft.com/office/word/2015/wordml/symex" mc:Ignorable="w14 w15 w16se">
+<w:styles xmlns:mc="http://schemas.openxmlformats.org/markup-compatibility/2006" xmlns:r="http://schemas.openxmlformats.org/officeDocument/2006/relationships" xmlns:w="http://schemas.openxmlformats.org/wordprocessingml/2006/main" xmlns:w14="http://schemas.microsoft.com/office/word/2010/wordml" xmlns:w15="http://schemas.microsoft.com/office/word/2012/wordml" xmlns:w16cid="http://schemas.microsoft.com/office/word/2016/wordml/cid" xmlns:w16se="http://schemas.microsoft.com/office/word/2015/wordml/symex" mc:Ignorable="w14 w15 w16se w16cid">
   <w:docDefaults>
     <w:rPrDefault>
       <w:rPr>
@@ -22469,7 +22624,7 @@
       </w:pPr>
     </w:pPrDefault>
   </w:docDefaults>
-  <w:latentStyles w:defLockedState="0" w:defUIPriority="99" w:defSemiHidden="0" w:defUnhideWhenUsed="0" w:defQFormat="0" w:count="371">
+  <w:latentStyles w:defLockedState="0" w:defUIPriority="99" w:defSemiHidden="0" w:defUnhideWhenUsed="0" w:defQFormat="0" w:count="375">
     <w:lsdException w:name="Normal" w:uiPriority="0" w:qFormat="1"/>
     <w:lsdException w:name="heading 1" w:uiPriority="9" w:qFormat="1"/>
     <w:lsdException w:name="heading 2" w:semiHidden="1" w:uiPriority="9" w:unhideWhenUsed="1" w:qFormat="1"/>
@@ -22841,6 +22996,10 @@
     <w:lsdException w:name="List Table 5 Dark Accent 6" w:uiPriority="50"/>
     <w:lsdException w:name="List Table 6 Colorful Accent 6" w:uiPriority="51"/>
     <w:lsdException w:name="List Table 7 Colorful Accent 6" w:uiPriority="52"/>
+    <w:lsdException w:name="Mention" w:semiHidden="1" w:unhideWhenUsed="1"/>
+    <w:lsdException w:name="Smart Hyperlink" w:semiHidden="1" w:unhideWhenUsed="1"/>
+    <w:lsdException w:name="Hashtag" w:semiHidden="1" w:unhideWhenUsed="1"/>
+    <w:lsdException w:name="Unresolved Mention" w:semiHidden="1" w:unhideWhenUsed="1"/>
   </w:latentStyles>
   <w:style w:type="paragraph" w:default="1" w:styleId="Standard">
     <w:name w:val="Normal"/>

</xml_diff>